<commit_message>
first Try Erträge Abweichungsanalyse
</commit_message>
<xml_diff>
--- a/wordtemplates/06_Vorbericht_aenderungenErtraege.docx
+++ b/wordtemplates/06_Vorbericht_aenderungenErtraege.docx
@@ -27,7 +27,7 @@
     <w:p/>
     <w:tbl>
       <w:tblPr>
-        <w:tblW w:w="9209" w:type="dxa"/>
+        <w:tblW w:w="9212" w:type="dxa"/>
         <w:tblBorders>
           <w:top w:val="single" w:sz="4" w:space="0" w:color="auto"/>
           <w:left w:val="single" w:sz="4" w:space="0" w:color="auto"/>
@@ -42,10 +42,10 @@
         <w:tblLook w:val="04A0" w:firstRow="1" w:lastRow="0" w:firstColumn="1" w:lastColumn="0" w:noHBand="0" w:noVBand="1"/>
       </w:tblPr>
       <w:tblGrid>
-        <w:gridCol w:w="1589"/>
-        <w:gridCol w:w="5383"/>
-        <w:gridCol w:w="1120"/>
-        <w:gridCol w:w="1120"/>
+        <w:gridCol w:w="1733"/>
+        <w:gridCol w:w="5084"/>
+        <w:gridCol w:w="1265"/>
+        <w:gridCol w:w="1130"/>
       </w:tblGrid>
       <w:tr>
         <w:trPr>
@@ -53,7 +53,7 @@
         </w:trPr>
         <w:tc>
           <w:tcPr>
-            <w:tcW w:w="1483" w:type="dxa"/>
+            <w:tcW w:w="1735" w:type="dxa"/>
             <w:tcBorders>
               <w:top w:val="single" w:sz="4" w:space="0" w:color="auto"/>
               <w:bottom w:val="single" w:sz="4" w:space="0" w:color="auto"/>
@@ -84,7 +84,7 @@
         </w:tc>
         <w:tc>
           <w:tcPr>
-            <w:tcW w:w="5458" w:type="dxa"/>
+            <w:tcW w:w="5089" w:type="dxa"/>
             <w:tcBorders>
               <w:top w:val="single" w:sz="4" w:space="0" w:color="auto"/>
               <w:bottom w:val="single" w:sz="4" w:space="0" w:color="auto"/>
@@ -115,7 +115,7 @@
         </w:tc>
         <w:tc>
           <w:tcPr>
-            <w:tcW w:w="1134" w:type="dxa"/>
+            <w:tcW w:w="1261" w:type="dxa"/>
             <w:tcBorders>
               <w:top w:val="single" w:sz="4" w:space="0" w:color="auto"/>
               <w:bottom w:val="single" w:sz="4" w:space="0" w:color="auto"/>
@@ -183,7 +183,7 @@
         </w:tc>
         <w:tc>
           <w:tcPr>
-            <w:tcW w:w="1134" w:type="dxa"/>
+            <w:tcW w:w="1127" w:type="dxa"/>
             <w:tcBorders>
               <w:top w:val="single" w:sz="4" w:space="0" w:color="auto"/>
               <w:bottom w:val="single" w:sz="4" w:space="0" w:color="auto"/>
@@ -227,7 +227,8 @@
         </w:trPr>
         <w:tc>
           <w:tcPr>
-            <w:tcW w:w="1483" w:type="dxa"/>
+            <w:tcW w:w="9212" w:type="dxa"/>
+            <w:gridSpan w:val="4"/>
             <w:tcBorders>
               <w:top w:val="single" w:sz="4" w:space="0" w:color="auto"/>
               <w:bottom w:val="single" w:sz="4" w:space="0" w:color="D9D9D9" w:themeColor="background1" w:themeShade="D9"/>
@@ -235,7 +236,6 @@
             <w:shd w:val="clear" w:color="auto" w:fill="auto"/>
             <w:noWrap/>
             <w:vAlign w:val="bottom"/>
-            <w:hideMark/>
           </w:tcPr>
           <w:p>
             <w:pPr>
@@ -244,114 +244,62 @@
               <w:rPr>
                 <w:rFonts w:eastAsia="Times New Roman" w:cs="Arial"/>
                 <w:color w:val="000000"/>
-                <w:lang w:eastAsia="de-DE"/>
-              </w:rPr>
-            </w:pPr>
-            <w:r>
-              <w:rPr>
-                <w:rFonts w:eastAsia="Times New Roman" w:cs="Arial"/>
-                <w:color w:val="000000"/>
-                <w:lang w:eastAsia="de-DE"/>
-              </w:rPr>
-              <w:t>{{</w:t>
+                <w:lang w:val="en-US" w:eastAsia="de-DE"/>
+              </w:rPr>
+            </w:pPr>
+            <w:r>
+              <w:rPr>
+                <w:b/>
+                <w:bCs/>
+                <w:lang w:val="en-US"/>
+              </w:rPr>
+              <w:t>{%</w:t>
             </w:r>
             <w:bookmarkStart w:id="0" w:name="_GoBack"/>
             <w:bookmarkEnd w:id="0"/>
-          </w:p>
-        </w:tc>
-        <w:tc>
-          <w:tcPr>
-            <w:tcW w:w="5458" w:type="dxa"/>
-            <w:tcBorders>
-              <w:top w:val="single" w:sz="4" w:space="0" w:color="auto"/>
-              <w:bottom w:val="single" w:sz="4" w:space="0" w:color="D9D9D9" w:themeColor="background1" w:themeShade="D9"/>
-            </w:tcBorders>
-            <w:shd w:val="clear" w:color="auto" w:fill="auto"/>
-            <w:noWrap/>
-            <w:vAlign w:val="bottom"/>
-            <w:hideMark/>
-          </w:tcPr>
-          <w:p>
-            <w:pPr>
-              <w:spacing w:after="0"/>
-              <w:jc w:val="left"/>
-              <w:rPr>
-                <w:rFonts w:eastAsia="Times New Roman" w:cs="Arial"/>
-                <w:color w:val="000000"/>
-                <w:lang w:eastAsia="de-DE"/>
-              </w:rPr>
-            </w:pPr>
-            <w:r>
-              <w:rPr>
-                <w:rFonts w:eastAsia="Times New Roman" w:cs="Arial"/>
-                <w:color w:val="000000"/>
-                <w:lang w:eastAsia="de-DE"/>
-              </w:rPr>
-              <w:t>Grundsteuer A --&gt; Erhöhung Hebesatz</w:t>
-            </w:r>
-          </w:p>
-        </w:tc>
-        <w:tc>
-          <w:tcPr>
-            <w:tcW w:w="1134" w:type="dxa"/>
-            <w:tcBorders>
-              <w:top w:val="single" w:sz="4" w:space="0" w:color="auto"/>
-              <w:bottom w:val="single" w:sz="4" w:space="0" w:color="D9D9D9" w:themeColor="background1" w:themeShade="D9"/>
-            </w:tcBorders>
-            <w:shd w:val="clear" w:color="auto" w:fill="auto"/>
-            <w:noWrap/>
-            <w:vAlign w:val="bottom"/>
-            <w:hideMark/>
-          </w:tcPr>
-          <w:p>
-            <w:pPr>
-              <w:spacing w:after="0"/>
-              <w:jc w:val="right"/>
-              <w:rPr>
-                <w:rFonts w:eastAsia="Times New Roman" w:cs="Arial"/>
-                <w:color w:val="000000"/>
-                <w:lang w:eastAsia="de-DE"/>
-              </w:rPr>
-            </w:pPr>
-            <w:r>
-              <w:rPr>
-                <w:rFonts w:eastAsia="Times New Roman" w:cs="Arial"/>
-                <w:color w:val="000000"/>
-                <w:lang w:eastAsia="de-DE"/>
-              </w:rPr>
-              <w:t>3.000</w:t>
-            </w:r>
-          </w:p>
-        </w:tc>
-        <w:tc>
-          <w:tcPr>
-            <w:tcW w:w="1134" w:type="dxa"/>
-            <w:tcBorders>
-              <w:top w:val="single" w:sz="4" w:space="0" w:color="auto"/>
-              <w:bottom w:val="single" w:sz="4" w:space="0" w:color="D9D9D9" w:themeColor="background1" w:themeShade="D9"/>
-            </w:tcBorders>
-            <w:shd w:val="clear" w:color="auto" w:fill="auto"/>
-            <w:noWrap/>
-            <w:vAlign w:val="bottom"/>
-            <w:hideMark/>
-          </w:tcPr>
-          <w:p>
-            <w:pPr>
-              <w:spacing w:after="0"/>
-              <w:jc w:val="right"/>
-              <w:rPr>
-                <w:rFonts w:eastAsia="Times New Roman" w:cs="Arial"/>
-                <w:color w:val="000000"/>
-                <w:lang w:eastAsia="de-DE"/>
-              </w:rPr>
-            </w:pPr>
-            <w:r>
-              <w:rPr>
-                <w:rFonts w:eastAsia="Times New Roman" w:cs="Arial"/>
-                <w:color w:val="000000"/>
-                <w:lang w:eastAsia="de-DE"/>
-              </w:rPr>
-              <w:t>2.700</w:t>
+            <w:proofErr w:type="spellStart"/>
+            <w:r>
+              <w:rPr>
+                <w:b/>
+                <w:bCs/>
+                <w:lang w:val="en-US"/>
+              </w:rPr>
+              <w:t>tr</w:t>
+            </w:r>
+            <w:proofErr w:type="spellEnd"/>
+            <w:r>
+              <w:rPr>
+                <w:b/>
+                <w:bCs/>
+                <w:lang w:val="en-US"/>
+              </w:rPr>
+              <w:t xml:space="preserve"> for item in </w:t>
+            </w:r>
+            <w:proofErr w:type="spellStart"/>
+            <w:r>
+              <w:rPr>
+                <w:b/>
+                <w:bCs/>
+                <w:lang w:val="en-US"/>
+              </w:rPr>
+              <w:t>steuertbl</w:t>
+            </w:r>
+            <w:proofErr w:type="spellEnd"/>
+            <w:r>
+              <w:rPr>
+                <w:b/>
+                <w:bCs/>
+                <w:lang w:val="en-US"/>
+              </w:rPr>
+              <w:t xml:space="preserve"> </w:t>
+            </w:r>
+            <w:r>
+              <w:rPr>
+                <w:b/>
+                <w:bCs/>
+                <w:lang w:val="en-US"/>
+              </w:rPr>
+              <w:t>%}</w:t>
             </w:r>
           </w:p>
         </w:tc>
@@ -362,7 +310,7 @@
         </w:trPr>
         <w:tc>
           <w:tcPr>
-            <w:tcW w:w="1483" w:type="dxa"/>
+            <w:tcW w:w="1735" w:type="dxa"/>
             <w:tcBorders>
               <w:top w:val="single" w:sz="4" w:space="0" w:color="D9D9D9" w:themeColor="background1" w:themeShade="D9"/>
               <w:bottom w:val="single" w:sz="4" w:space="0" w:color="D9D9D9" w:themeColor="background1" w:themeShade="D9"/>
@@ -370,7 +318,6 @@
             <w:shd w:val="clear" w:color="auto" w:fill="auto"/>
             <w:noWrap/>
             <w:vAlign w:val="bottom"/>
-            <w:hideMark/>
           </w:tcPr>
           <w:p>
             <w:pPr>
@@ -379,22 +326,40 @@
               <w:rPr>
                 <w:rFonts w:eastAsia="Times New Roman" w:cs="Arial"/>
                 <w:color w:val="000000"/>
-                <w:lang w:eastAsia="de-DE"/>
-              </w:rPr>
-            </w:pPr>
-            <w:r>
-              <w:rPr>
-                <w:rFonts w:eastAsia="Times New Roman" w:cs="Arial"/>
-                <w:color w:val="000000"/>
-                <w:lang w:eastAsia="de-DE"/>
-              </w:rPr>
-              <w:t>6.1.1.0.401200</w:t>
-            </w:r>
-          </w:p>
-        </w:tc>
-        <w:tc>
-          <w:tcPr>
-            <w:tcW w:w="5458" w:type="dxa"/>
+                <w:lang w:val="en-US" w:eastAsia="de-DE"/>
+              </w:rPr>
+            </w:pPr>
+            <w:r>
+              <w:rPr>
+                <w:rFonts w:eastAsia="Times New Roman" w:cs="Arial"/>
+                <w:color w:val="000000"/>
+                <w:lang w:val="en-US" w:eastAsia="de-DE"/>
+              </w:rPr>
+              <w:t xml:space="preserve">{{ </w:t>
+            </w:r>
+            <w:proofErr w:type="spellStart"/>
+            <w:r>
+              <w:rPr>
+                <w:rFonts w:eastAsia="Times New Roman" w:cs="Arial"/>
+                <w:color w:val="000000"/>
+                <w:lang w:val="en-US" w:eastAsia="de-DE"/>
+              </w:rPr>
+              <w:t>item.hhs</w:t>
+            </w:r>
+            <w:proofErr w:type="spellEnd"/>
+            <w:r>
+              <w:rPr>
+                <w:rFonts w:eastAsia="Times New Roman" w:cs="Arial"/>
+                <w:color w:val="000000"/>
+                <w:lang w:val="en-US" w:eastAsia="de-DE"/>
+              </w:rPr>
+              <w:t xml:space="preserve"> }}</w:t>
+            </w:r>
+          </w:p>
+        </w:tc>
+        <w:tc>
+          <w:tcPr>
+            <w:tcW w:w="5089" w:type="dxa"/>
             <w:tcBorders>
               <w:top w:val="single" w:sz="4" w:space="0" w:color="D9D9D9" w:themeColor="background1" w:themeShade="D9"/>
               <w:bottom w:val="single" w:sz="4" w:space="0" w:color="D9D9D9" w:themeColor="background1" w:themeShade="D9"/>
@@ -402,7 +367,6 @@
             <w:shd w:val="clear" w:color="auto" w:fill="auto"/>
             <w:noWrap/>
             <w:vAlign w:val="bottom"/>
-            <w:hideMark/>
           </w:tcPr>
           <w:p>
             <w:pPr>
@@ -411,22 +375,40 @@
               <w:rPr>
                 <w:rFonts w:eastAsia="Times New Roman" w:cs="Arial"/>
                 <w:color w:val="000000"/>
-                <w:lang w:eastAsia="de-DE"/>
-              </w:rPr>
-            </w:pPr>
-            <w:r>
-              <w:rPr>
-                <w:rFonts w:eastAsia="Times New Roman" w:cs="Arial"/>
-                <w:color w:val="000000"/>
-                <w:lang w:eastAsia="de-DE"/>
-              </w:rPr>
-              <w:t>Grundsteuer B --&gt; Erhöhung Hebesatz auf 510 %</w:t>
-            </w:r>
-          </w:p>
-        </w:tc>
-        <w:tc>
-          <w:tcPr>
-            <w:tcW w:w="1134" w:type="dxa"/>
+                <w:lang w:val="en-US" w:eastAsia="de-DE"/>
+              </w:rPr>
+            </w:pPr>
+            <w:r>
+              <w:rPr>
+                <w:rFonts w:eastAsia="Times New Roman" w:cs="Arial"/>
+                <w:color w:val="000000"/>
+                <w:lang w:val="en-US" w:eastAsia="de-DE"/>
+              </w:rPr>
+              <w:t>{{</w:t>
+            </w:r>
+            <w:proofErr w:type="spellStart"/>
+            <w:r>
+              <w:rPr>
+                <w:rFonts w:eastAsia="Times New Roman" w:cs="Arial"/>
+                <w:color w:val="000000"/>
+                <w:lang w:val="en-US" w:eastAsia="de-DE"/>
+              </w:rPr>
+              <w:t>item.bez</w:t>
+            </w:r>
+            <w:proofErr w:type="spellEnd"/>
+            <w:r>
+              <w:rPr>
+                <w:rFonts w:eastAsia="Times New Roman" w:cs="Arial"/>
+                <w:color w:val="000000"/>
+                <w:lang w:val="en-US" w:eastAsia="de-DE"/>
+              </w:rPr>
+              <w:t>}}</w:t>
+            </w:r>
+          </w:p>
+        </w:tc>
+        <w:tc>
+          <w:tcPr>
+            <w:tcW w:w="1261" w:type="dxa"/>
             <w:tcBorders>
               <w:top w:val="single" w:sz="4" w:space="0" w:color="D9D9D9" w:themeColor="background1" w:themeShade="D9"/>
               <w:bottom w:val="single" w:sz="4" w:space="0" w:color="D9D9D9" w:themeColor="background1" w:themeShade="D9"/>
@@ -434,7 +416,6 @@
             <w:shd w:val="clear" w:color="auto" w:fill="auto"/>
             <w:noWrap/>
             <w:vAlign w:val="bottom"/>
-            <w:hideMark/>
           </w:tcPr>
           <w:p>
             <w:pPr>
@@ -443,22 +424,48 @@
               <w:rPr>
                 <w:rFonts w:eastAsia="Times New Roman" w:cs="Arial"/>
                 <w:color w:val="000000"/>
-                <w:lang w:eastAsia="de-DE"/>
-              </w:rPr>
-            </w:pPr>
-            <w:r>
-              <w:rPr>
-                <w:rFonts w:eastAsia="Times New Roman" w:cs="Arial"/>
-                <w:color w:val="000000"/>
-                <w:lang w:eastAsia="de-DE"/>
-              </w:rPr>
-              <w:t>750.000</w:t>
-            </w:r>
-          </w:p>
-        </w:tc>
-        <w:tc>
-          <w:tcPr>
-            <w:tcW w:w="1134" w:type="dxa"/>
+                <w:lang w:val="en-US" w:eastAsia="de-DE"/>
+              </w:rPr>
+            </w:pPr>
+            <w:r>
+              <w:rPr>
+                <w:rFonts w:eastAsia="Times New Roman" w:cs="Arial"/>
+                <w:color w:val="000000"/>
+                <w:lang w:val="en-US" w:eastAsia="de-DE"/>
+              </w:rPr>
+              <w:t xml:space="preserve">{{ </w:t>
+            </w:r>
+            <w:proofErr w:type="spellStart"/>
+            <w:r>
+              <w:rPr>
+                <w:rFonts w:eastAsia="Times New Roman" w:cs="Arial"/>
+                <w:color w:val="000000"/>
+                <w:lang w:val="en-US" w:eastAsia="de-DE"/>
+              </w:rPr>
+              <w:t>item.a</w:t>
+            </w:r>
+            <w:r>
+              <w:rPr>
+                <w:rFonts w:eastAsia="Times New Roman" w:cs="Arial"/>
+                <w:color w:val="000000"/>
+                <w:lang w:val="en-US" w:eastAsia="de-DE"/>
+              </w:rPr>
+              <w:t>nshhj</w:t>
+            </w:r>
+            <w:proofErr w:type="spellEnd"/>
+            <w:r>
+              <w:rPr>
+                <w:rFonts w:eastAsia="Times New Roman" w:cs="Arial"/>
+                <w:color w:val="000000"/>
+                <w:lang w:val="en-US" w:eastAsia="de-DE"/>
+              </w:rPr>
+              <w:t xml:space="preserve"> }}</w:t>
+            </w:r>
+          </w:p>
+        </w:tc>
+        <w:tc>
+          <w:tcPr>
+            <w:tcW w:w="1127" w:type="dxa"/>
             <w:tcBorders>
               <w:top w:val="single" w:sz="4" w:space="0" w:color="D9D9D9" w:themeColor="background1" w:themeShade="D9"/>
               <w:bottom w:val="single" w:sz="4" w:space="0" w:color="D9D9D9" w:themeColor="background1" w:themeShade="D9"/>
@@ -466,7 +473,6 @@
             <w:shd w:val="clear" w:color="auto" w:fill="auto"/>
             <w:noWrap/>
             <w:vAlign w:val="bottom"/>
-            <w:hideMark/>
           </w:tcPr>
           <w:p>
             <w:pPr>
@@ -475,16 +481,34 @@
               <w:rPr>
                 <w:rFonts w:eastAsia="Times New Roman" w:cs="Arial"/>
                 <w:color w:val="000000"/>
-                <w:lang w:eastAsia="de-DE"/>
-              </w:rPr>
-            </w:pPr>
-            <w:r>
-              <w:rPr>
-                <w:rFonts w:eastAsia="Times New Roman" w:cs="Arial"/>
-                <w:color w:val="000000"/>
-                <w:lang w:eastAsia="de-DE"/>
-              </w:rPr>
-              <w:t>583.000</w:t>
+                <w:lang w:val="en-US" w:eastAsia="de-DE"/>
+              </w:rPr>
+            </w:pPr>
+            <w:r>
+              <w:rPr>
+                <w:rFonts w:eastAsia="Times New Roman" w:cs="Arial"/>
+                <w:color w:val="000000"/>
+                <w:lang w:val="en-US" w:eastAsia="de-DE"/>
+              </w:rPr>
+              <w:t xml:space="preserve">{{ </w:t>
+            </w:r>
+            <w:proofErr w:type="spellStart"/>
+            <w:r>
+              <w:rPr>
+                <w:rFonts w:eastAsia="Times New Roman" w:cs="Arial"/>
+                <w:color w:val="000000"/>
+                <w:lang w:val="en-US" w:eastAsia="de-DE"/>
+              </w:rPr>
+              <w:t>item.ansvj</w:t>
+            </w:r>
+            <w:proofErr w:type="spellEnd"/>
+            <w:r>
+              <w:rPr>
+                <w:rFonts w:eastAsia="Times New Roman" w:cs="Arial"/>
+                <w:color w:val="000000"/>
+                <w:lang w:val="en-US" w:eastAsia="de-DE"/>
+              </w:rPr>
+              <w:t xml:space="preserve"> }}</w:t>
             </w:r>
           </w:p>
         </w:tc>
@@ -495,7 +519,7 @@
         </w:trPr>
         <w:tc>
           <w:tcPr>
-            <w:tcW w:w="1483" w:type="dxa"/>
+            <w:tcW w:w="1735" w:type="dxa"/>
             <w:tcBorders>
               <w:top w:val="single" w:sz="4" w:space="0" w:color="D9D9D9" w:themeColor="background1" w:themeShade="D9"/>
               <w:bottom w:val="single" w:sz="4" w:space="0" w:color="D9D9D9" w:themeColor="background1" w:themeShade="D9"/>
@@ -503,7 +527,6 @@
             <w:shd w:val="clear" w:color="auto" w:fill="auto"/>
             <w:noWrap/>
             <w:vAlign w:val="bottom"/>
-            <w:hideMark/>
           </w:tcPr>
           <w:p>
             <w:pPr>
@@ -512,22 +535,14 @@
               <w:rPr>
                 <w:rFonts w:eastAsia="Times New Roman" w:cs="Arial"/>
                 <w:color w:val="000000"/>
-                <w:lang w:eastAsia="de-DE"/>
-              </w:rPr>
-            </w:pPr>
-            <w:r>
-              <w:rPr>
-                <w:rFonts w:eastAsia="Times New Roman" w:cs="Arial"/>
-                <w:color w:val="000000"/>
-                <w:lang w:eastAsia="de-DE"/>
-              </w:rPr>
-              <w:t>6.1.1.0.401300</w:t>
-            </w:r>
-          </w:p>
-        </w:tc>
-        <w:tc>
-          <w:tcPr>
-            <w:tcW w:w="5458" w:type="dxa"/>
+                <w:lang w:val="en-US" w:eastAsia="de-DE"/>
+              </w:rPr>
+            </w:pPr>
+          </w:p>
+        </w:tc>
+        <w:tc>
+          <w:tcPr>
+            <w:tcW w:w="5089" w:type="dxa"/>
             <w:tcBorders>
               <w:top w:val="single" w:sz="4" w:space="0" w:color="D9D9D9" w:themeColor="background1" w:themeShade="D9"/>
               <w:bottom w:val="single" w:sz="4" w:space="0" w:color="D9D9D9" w:themeColor="background1" w:themeShade="D9"/>
@@ -535,7 +550,6 @@
             <w:shd w:val="clear" w:color="auto" w:fill="auto"/>
             <w:noWrap/>
             <w:vAlign w:val="bottom"/>
-            <w:hideMark/>
           </w:tcPr>
           <w:p>
             <w:pPr>
@@ -544,22 +558,40 @@
               <w:rPr>
                 <w:rFonts w:eastAsia="Times New Roman" w:cs="Arial"/>
                 <w:color w:val="000000"/>
-                <w:lang w:eastAsia="de-DE"/>
-              </w:rPr>
-            </w:pPr>
-            <w:r>
-              <w:rPr>
-                <w:rFonts w:eastAsia="Times New Roman" w:cs="Arial"/>
-                <w:color w:val="000000"/>
-                <w:lang w:eastAsia="de-DE"/>
-              </w:rPr>
-              <w:t>Gewerbesteuer --&gt; Erhöhung Hebesatz u. Anpassung an '22</w:t>
-            </w:r>
-          </w:p>
-        </w:tc>
-        <w:tc>
-          <w:tcPr>
-            <w:tcW w:w="1134" w:type="dxa"/>
+                <w:lang w:val="en-US" w:eastAsia="de-DE"/>
+              </w:rPr>
+            </w:pPr>
+            <w:r>
+              <w:rPr>
+                <w:rFonts w:eastAsia="Times New Roman" w:cs="Arial"/>
+                <w:color w:val="000000"/>
+                <w:lang w:val="en-US" w:eastAsia="de-DE"/>
+              </w:rPr>
+              <w:t xml:space="preserve">{{ </w:t>
+            </w:r>
+            <w:proofErr w:type="spellStart"/>
+            <w:r>
+              <w:rPr>
+                <w:rFonts w:eastAsia="Times New Roman" w:cs="Arial"/>
+                <w:color w:val="000000"/>
+                <w:lang w:val="en-US" w:eastAsia="de-DE"/>
+              </w:rPr>
+              <w:t>item.erl</w:t>
+            </w:r>
+            <w:proofErr w:type="spellEnd"/>
+            <w:r>
+              <w:rPr>
+                <w:rFonts w:eastAsia="Times New Roman" w:cs="Arial"/>
+                <w:color w:val="000000"/>
+                <w:lang w:val="en-US" w:eastAsia="de-DE"/>
+              </w:rPr>
+              <w:t xml:space="preserve"> }}</w:t>
+            </w:r>
+          </w:p>
+        </w:tc>
+        <w:tc>
+          <w:tcPr>
+            <w:tcW w:w="1261" w:type="dxa"/>
             <w:tcBorders>
               <w:top w:val="single" w:sz="4" w:space="0" w:color="D9D9D9" w:themeColor="background1" w:themeShade="D9"/>
               <w:bottom w:val="single" w:sz="4" w:space="0" w:color="D9D9D9" w:themeColor="background1" w:themeShade="D9"/>
@@ -567,7 +599,6 @@
             <w:shd w:val="clear" w:color="auto" w:fill="auto"/>
             <w:noWrap/>
             <w:vAlign w:val="bottom"/>
-            <w:hideMark/>
           </w:tcPr>
           <w:p>
             <w:pPr>
@@ -576,22 +607,14 @@
               <w:rPr>
                 <w:rFonts w:eastAsia="Times New Roman" w:cs="Arial"/>
                 <w:color w:val="000000"/>
-                <w:lang w:eastAsia="de-DE"/>
-              </w:rPr>
-            </w:pPr>
-            <w:r>
-              <w:rPr>
-                <w:rFonts w:eastAsia="Times New Roman" w:cs="Arial"/>
-                <w:color w:val="000000"/>
-                <w:lang w:eastAsia="de-DE"/>
-              </w:rPr>
-              <w:t>1.500.000</w:t>
-            </w:r>
-          </w:p>
-        </w:tc>
-        <w:tc>
-          <w:tcPr>
-            <w:tcW w:w="1134" w:type="dxa"/>
+                <w:lang w:val="en-US" w:eastAsia="de-DE"/>
+              </w:rPr>
+            </w:pPr>
+          </w:p>
+        </w:tc>
+        <w:tc>
+          <w:tcPr>
+            <w:tcW w:w="1127" w:type="dxa"/>
             <w:tcBorders>
               <w:top w:val="single" w:sz="4" w:space="0" w:color="D9D9D9" w:themeColor="background1" w:themeShade="D9"/>
               <w:bottom w:val="single" w:sz="4" w:space="0" w:color="D9D9D9" w:themeColor="background1" w:themeShade="D9"/>
@@ -599,7 +622,6 @@
             <w:shd w:val="clear" w:color="auto" w:fill="auto"/>
             <w:noWrap/>
             <w:vAlign w:val="bottom"/>
-            <w:hideMark/>
           </w:tcPr>
           <w:p>
             <w:pPr>
@@ -608,17 +630,9 @@
               <w:rPr>
                 <w:rFonts w:eastAsia="Times New Roman" w:cs="Arial"/>
                 <w:color w:val="000000"/>
-                <w:lang w:eastAsia="de-DE"/>
-              </w:rPr>
-            </w:pPr>
-            <w:r>
-              <w:rPr>
-                <w:rFonts w:eastAsia="Times New Roman" w:cs="Arial"/>
-                <w:color w:val="000000"/>
-                <w:lang w:eastAsia="de-DE"/>
-              </w:rPr>
-              <w:t>1.280.000</w:t>
-            </w:r>
+                <w:lang w:val="en-US" w:eastAsia="de-DE"/>
+              </w:rPr>
+            </w:pPr>
           </w:p>
         </w:tc>
       </w:tr>
@@ -628,7 +642,8 @@
         </w:trPr>
         <w:tc>
           <w:tcPr>
-            <w:tcW w:w="1483" w:type="dxa"/>
+            <w:tcW w:w="9212" w:type="dxa"/>
+            <w:gridSpan w:val="4"/>
             <w:tcBorders>
               <w:top w:val="single" w:sz="4" w:space="0" w:color="D9D9D9" w:themeColor="background1" w:themeShade="D9"/>
               <w:bottom w:val="single" w:sz="4" w:space="0" w:color="D9D9D9" w:themeColor="background1" w:themeShade="D9"/>
@@ -636,7 +651,6 @@
             <w:shd w:val="clear" w:color="auto" w:fill="auto"/>
             <w:noWrap/>
             <w:vAlign w:val="bottom"/>
-            <w:hideMark/>
           </w:tcPr>
           <w:p>
             <w:pPr>
@@ -644,789 +658,70 @@
               <w:jc w:val="left"/>
               <w:rPr>
                 <w:rFonts w:eastAsia="Times New Roman" w:cs="Arial"/>
-                <w:color w:val="000000"/>
-                <w:lang w:eastAsia="de-DE"/>
-              </w:rPr>
-            </w:pPr>
-            <w:r>
-              <w:rPr>
-                <w:rFonts w:eastAsia="Times New Roman" w:cs="Arial"/>
-                <w:color w:val="000000"/>
-                <w:lang w:eastAsia="de-DE"/>
-              </w:rPr>
-              <w:t>6.1.1.0.402100</w:t>
-            </w:r>
-          </w:p>
-        </w:tc>
-        <w:tc>
-          <w:tcPr>
-            <w:tcW w:w="5458" w:type="dxa"/>
-            <w:tcBorders>
-              <w:top w:val="single" w:sz="4" w:space="0" w:color="D9D9D9" w:themeColor="background1" w:themeShade="D9"/>
-              <w:bottom w:val="single" w:sz="4" w:space="0" w:color="D9D9D9" w:themeColor="background1" w:themeShade="D9"/>
-            </w:tcBorders>
-            <w:shd w:val="clear" w:color="auto" w:fill="auto"/>
-            <w:noWrap/>
-            <w:vAlign w:val="bottom"/>
-            <w:hideMark/>
-          </w:tcPr>
-          <w:p>
-            <w:pPr>
-              <w:spacing w:after="0"/>
-              <w:jc w:val="left"/>
-              <w:rPr>
-                <w:rFonts w:eastAsia="Times New Roman" w:cs="Arial"/>
-                <w:color w:val="000000"/>
-                <w:lang w:eastAsia="de-DE"/>
-              </w:rPr>
-            </w:pPr>
-            <w:r>
-              <w:rPr>
-                <w:rFonts w:eastAsia="Times New Roman" w:cs="Arial"/>
-                <w:color w:val="000000"/>
-                <w:lang w:eastAsia="de-DE"/>
-              </w:rPr>
-              <w:t>Gemeindeanteil an der Einkommensteuer</w:t>
-            </w:r>
-          </w:p>
-        </w:tc>
-        <w:tc>
-          <w:tcPr>
-            <w:tcW w:w="1134" w:type="dxa"/>
-            <w:tcBorders>
-              <w:top w:val="single" w:sz="4" w:space="0" w:color="D9D9D9" w:themeColor="background1" w:themeShade="D9"/>
-              <w:bottom w:val="single" w:sz="4" w:space="0" w:color="D9D9D9" w:themeColor="background1" w:themeShade="D9"/>
-            </w:tcBorders>
-            <w:shd w:val="clear" w:color="auto" w:fill="auto"/>
-            <w:noWrap/>
-            <w:vAlign w:val="bottom"/>
-            <w:hideMark/>
-          </w:tcPr>
-          <w:p>
-            <w:pPr>
-              <w:spacing w:after="0"/>
-              <w:jc w:val="right"/>
-              <w:rPr>
-                <w:rFonts w:eastAsia="Times New Roman" w:cs="Arial"/>
-                <w:color w:val="000000"/>
-                <w:lang w:eastAsia="de-DE"/>
-              </w:rPr>
-            </w:pPr>
-            <w:r>
-              <w:rPr>
-                <w:rFonts w:eastAsia="Times New Roman" w:cs="Arial"/>
-                <w:color w:val="000000"/>
-                <w:lang w:eastAsia="de-DE"/>
-              </w:rPr>
-              <w:t>2.200.000</w:t>
-            </w:r>
-          </w:p>
-        </w:tc>
-        <w:tc>
-          <w:tcPr>
-            <w:tcW w:w="1134" w:type="dxa"/>
-            <w:tcBorders>
-              <w:top w:val="single" w:sz="4" w:space="0" w:color="D9D9D9" w:themeColor="background1" w:themeShade="D9"/>
-              <w:bottom w:val="single" w:sz="4" w:space="0" w:color="D9D9D9" w:themeColor="background1" w:themeShade="D9"/>
-            </w:tcBorders>
-            <w:shd w:val="clear" w:color="auto" w:fill="auto"/>
-            <w:noWrap/>
-            <w:vAlign w:val="bottom"/>
-            <w:hideMark/>
-          </w:tcPr>
-          <w:p>
-            <w:pPr>
-              <w:spacing w:after="0"/>
-              <w:jc w:val="right"/>
-              <w:rPr>
-                <w:rFonts w:eastAsia="Times New Roman" w:cs="Arial"/>
-                <w:color w:val="000000"/>
-                <w:lang w:eastAsia="de-DE"/>
-              </w:rPr>
-            </w:pPr>
-            <w:r>
-              <w:rPr>
-                <w:rFonts w:eastAsia="Times New Roman" w:cs="Arial"/>
-                <w:color w:val="000000"/>
-                <w:lang w:eastAsia="de-DE"/>
-              </w:rPr>
-              <w:t>2.046.100</w:t>
+                <w:b/>
+                <w:color w:val="000000"/>
+                <w:lang w:val="en-US" w:eastAsia="de-DE"/>
+              </w:rPr>
+            </w:pPr>
+            <w:r>
+              <w:rPr>
+                <w:rFonts w:eastAsia="Times New Roman" w:cs="Arial"/>
+                <w:b/>
+                <w:color w:val="000000"/>
+                <w:lang w:val="en-US" w:eastAsia="de-DE"/>
+              </w:rPr>
+              <w:t>{%</w:t>
+            </w:r>
+            <w:proofErr w:type="spellStart"/>
+            <w:r>
+              <w:rPr>
+                <w:rFonts w:eastAsia="Times New Roman" w:cs="Arial"/>
+                <w:b/>
+                <w:color w:val="000000"/>
+                <w:lang w:val="en-US" w:eastAsia="de-DE"/>
+              </w:rPr>
+              <w:t>tr</w:t>
+            </w:r>
+            <w:proofErr w:type="spellEnd"/>
+            <w:r>
+              <w:rPr>
+                <w:rFonts w:eastAsia="Times New Roman" w:cs="Arial"/>
+                <w:b/>
+                <w:color w:val="000000"/>
+                <w:lang w:val="en-US" w:eastAsia="de-DE"/>
+              </w:rPr>
+              <w:t xml:space="preserve"> </w:t>
+            </w:r>
+            <w:proofErr w:type="spellStart"/>
+            <w:r>
+              <w:rPr>
+                <w:rFonts w:eastAsia="Times New Roman" w:cs="Arial"/>
+                <w:b/>
+                <w:color w:val="000000"/>
+                <w:lang w:val="en-US" w:eastAsia="de-DE"/>
+              </w:rPr>
+              <w:t>endfor</w:t>
+            </w:r>
+            <w:proofErr w:type="spellEnd"/>
+            <w:r>
+              <w:rPr>
+                <w:rFonts w:eastAsia="Times New Roman" w:cs="Arial"/>
+                <w:b/>
+                <w:color w:val="000000"/>
+                <w:lang w:val="en-US" w:eastAsia="de-DE"/>
+              </w:rPr>
+              <w:t xml:space="preserve"> %}</w:t>
             </w:r>
           </w:p>
         </w:tc>
       </w:tr>
       <w:tr>
         <w:trPr>
-          <w:trHeight w:val="345"/>
+          <w:trHeight w:val="85"/>
         </w:trPr>
         <w:tc>
           <w:tcPr>
-            <w:tcW w:w="1483" w:type="dxa"/>
-            <w:tcBorders>
-              <w:top w:val="single" w:sz="4" w:space="0" w:color="D9D9D9" w:themeColor="background1" w:themeShade="D9"/>
-              <w:bottom w:val="single" w:sz="4" w:space="0" w:color="D9D9D9" w:themeColor="background1" w:themeShade="D9"/>
-            </w:tcBorders>
-            <w:shd w:val="clear" w:color="auto" w:fill="auto"/>
-            <w:noWrap/>
-            <w:vAlign w:val="bottom"/>
-            <w:hideMark/>
-          </w:tcPr>
-          <w:p>
-            <w:pPr>
-              <w:spacing w:after="0"/>
-              <w:jc w:val="left"/>
-              <w:rPr>
-                <w:rFonts w:eastAsia="Times New Roman" w:cs="Arial"/>
-                <w:color w:val="000000"/>
-                <w:lang w:eastAsia="de-DE"/>
-              </w:rPr>
-            </w:pPr>
-            <w:r>
-              <w:rPr>
-                <w:rFonts w:eastAsia="Times New Roman" w:cs="Arial"/>
-                <w:color w:val="000000"/>
-                <w:lang w:eastAsia="de-DE"/>
-              </w:rPr>
-              <w:t>6.1.1.0.402200</w:t>
-            </w:r>
-          </w:p>
-        </w:tc>
-        <w:tc>
-          <w:tcPr>
-            <w:tcW w:w="5458" w:type="dxa"/>
-            <w:tcBorders>
-              <w:top w:val="single" w:sz="4" w:space="0" w:color="D9D9D9" w:themeColor="background1" w:themeShade="D9"/>
-              <w:bottom w:val="single" w:sz="4" w:space="0" w:color="D9D9D9" w:themeColor="background1" w:themeShade="D9"/>
-            </w:tcBorders>
-            <w:shd w:val="clear" w:color="auto" w:fill="auto"/>
-            <w:noWrap/>
-            <w:vAlign w:val="bottom"/>
-            <w:hideMark/>
-          </w:tcPr>
-          <w:p>
-            <w:pPr>
-              <w:spacing w:after="0"/>
-              <w:jc w:val="left"/>
-              <w:rPr>
-                <w:rFonts w:eastAsia="Times New Roman" w:cs="Arial"/>
-                <w:color w:val="000000"/>
-                <w:lang w:eastAsia="de-DE"/>
-              </w:rPr>
-            </w:pPr>
-            <w:r>
-              <w:rPr>
-                <w:rFonts w:eastAsia="Times New Roman" w:cs="Arial"/>
-                <w:color w:val="000000"/>
-                <w:lang w:eastAsia="de-DE"/>
-              </w:rPr>
-              <w:t>Gemeindeanteil an der Umsatzsteuer</w:t>
-            </w:r>
-          </w:p>
-        </w:tc>
-        <w:tc>
-          <w:tcPr>
-            <w:tcW w:w="1134" w:type="dxa"/>
-            <w:tcBorders>
-              <w:top w:val="single" w:sz="4" w:space="0" w:color="D9D9D9" w:themeColor="background1" w:themeShade="D9"/>
-              <w:bottom w:val="single" w:sz="4" w:space="0" w:color="D9D9D9" w:themeColor="background1" w:themeShade="D9"/>
-            </w:tcBorders>
-            <w:shd w:val="clear" w:color="auto" w:fill="auto"/>
-            <w:noWrap/>
-            <w:vAlign w:val="bottom"/>
-            <w:hideMark/>
-          </w:tcPr>
-          <w:p>
-            <w:pPr>
-              <w:spacing w:after="0"/>
-              <w:jc w:val="right"/>
-              <w:rPr>
-                <w:rFonts w:eastAsia="Times New Roman" w:cs="Arial"/>
-                <w:color w:val="000000"/>
-                <w:lang w:eastAsia="de-DE"/>
-              </w:rPr>
-            </w:pPr>
-            <w:r>
-              <w:rPr>
-                <w:rFonts w:eastAsia="Times New Roman" w:cs="Arial"/>
-                <w:color w:val="000000"/>
-                <w:lang w:eastAsia="de-DE"/>
-              </w:rPr>
-              <w:t>270.000</w:t>
-            </w:r>
-          </w:p>
-        </w:tc>
-        <w:tc>
-          <w:tcPr>
-            <w:tcW w:w="1134" w:type="dxa"/>
-            <w:tcBorders>
-              <w:top w:val="single" w:sz="4" w:space="0" w:color="D9D9D9" w:themeColor="background1" w:themeShade="D9"/>
-              <w:bottom w:val="single" w:sz="4" w:space="0" w:color="D9D9D9" w:themeColor="background1" w:themeShade="D9"/>
-            </w:tcBorders>
-            <w:shd w:val="clear" w:color="auto" w:fill="auto"/>
-            <w:noWrap/>
-            <w:vAlign w:val="bottom"/>
-            <w:hideMark/>
-          </w:tcPr>
-          <w:p>
-            <w:pPr>
-              <w:spacing w:after="0"/>
-              <w:jc w:val="right"/>
-              <w:rPr>
-                <w:rFonts w:eastAsia="Times New Roman" w:cs="Arial"/>
-                <w:color w:val="000000"/>
-                <w:lang w:eastAsia="de-DE"/>
-              </w:rPr>
-            </w:pPr>
-            <w:r>
-              <w:rPr>
-                <w:rFonts w:eastAsia="Times New Roman" w:cs="Arial"/>
-                <w:color w:val="000000"/>
-                <w:lang w:eastAsia="de-DE"/>
-              </w:rPr>
-              <w:t>256.850</w:t>
-            </w:r>
-          </w:p>
-        </w:tc>
-      </w:tr>
-      <w:tr>
-        <w:trPr>
-          <w:trHeight w:val="345"/>
-        </w:trPr>
-        <w:tc>
-          <w:tcPr>
-            <w:tcW w:w="1483" w:type="dxa"/>
-            <w:tcBorders>
-              <w:top w:val="single" w:sz="4" w:space="0" w:color="D9D9D9" w:themeColor="background1" w:themeShade="D9"/>
-              <w:bottom w:val="single" w:sz="4" w:space="0" w:color="D9D9D9" w:themeColor="background1" w:themeShade="D9"/>
-            </w:tcBorders>
-            <w:shd w:val="clear" w:color="auto" w:fill="auto"/>
-            <w:noWrap/>
-            <w:vAlign w:val="bottom"/>
-            <w:hideMark/>
-          </w:tcPr>
-          <w:p>
-            <w:pPr>
-              <w:spacing w:after="0"/>
-              <w:jc w:val="left"/>
-              <w:rPr>
-                <w:rFonts w:eastAsia="Times New Roman" w:cs="Arial"/>
-                <w:color w:val="000000"/>
-                <w:lang w:eastAsia="de-DE"/>
-              </w:rPr>
-            </w:pPr>
-            <w:r>
-              <w:rPr>
-                <w:rFonts w:eastAsia="Times New Roman" w:cs="Arial"/>
-                <w:color w:val="000000"/>
-                <w:lang w:eastAsia="de-DE"/>
-              </w:rPr>
-              <w:t>6.1.1.0.403300</w:t>
-            </w:r>
-          </w:p>
-        </w:tc>
-        <w:tc>
-          <w:tcPr>
-            <w:tcW w:w="5458" w:type="dxa"/>
-            <w:tcBorders>
-              <w:top w:val="single" w:sz="4" w:space="0" w:color="D9D9D9" w:themeColor="background1" w:themeShade="D9"/>
-              <w:bottom w:val="single" w:sz="4" w:space="0" w:color="D9D9D9" w:themeColor="background1" w:themeShade="D9"/>
-            </w:tcBorders>
-            <w:shd w:val="clear" w:color="auto" w:fill="auto"/>
-            <w:noWrap/>
-            <w:vAlign w:val="bottom"/>
-            <w:hideMark/>
-          </w:tcPr>
-          <w:p>
-            <w:pPr>
-              <w:spacing w:after="0"/>
-              <w:jc w:val="left"/>
-              <w:rPr>
-                <w:rFonts w:eastAsia="Times New Roman" w:cs="Arial"/>
-                <w:color w:val="000000"/>
-                <w:lang w:eastAsia="de-DE"/>
-              </w:rPr>
-            </w:pPr>
-            <w:r>
-              <w:rPr>
-                <w:rFonts w:eastAsia="Times New Roman" w:cs="Arial"/>
-                <w:color w:val="000000"/>
-                <w:lang w:eastAsia="de-DE"/>
-              </w:rPr>
-              <w:t>Hundesteuer</w:t>
-            </w:r>
-          </w:p>
-        </w:tc>
-        <w:tc>
-          <w:tcPr>
-            <w:tcW w:w="1134" w:type="dxa"/>
-            <w:tcBorders>
-              <w:top w:val="single" w:sz="4" w:space="0" w:color="D9D9D9" w:themeColor="background1" w:themeShade="D9"/>
-              <w:bottom w:val="single" w:sz="4" w:space="0" w:color="D9D9D9" w:themeColor="background1" w:themeShade="D9"/>
-            </w:tcBorders>
-            <w:shd w:val="clear" w:color="auto" w:fill="auto"/>
-            <w:noWrap/>
-            <w:vAlign w:val="bottom"/>
-            <w:hideMark/>
-          </w:tcPr>
-          <w:p>
-            <w:pPr>
-              <w:spacing w:after="0"/>
-              <w:jc w:val="right"/>
-              <w:rPr>
-                <w:rFonts w:eastAsia="Times New Roman" w:cs="Arial"/>
-                <w:color w:val="000000"/>
-                <w:lang w:eastAsia="de-DE"/>
-              </w:rPr>
-            </w:pPr>
-            <w:r>
-              <w:rPr>
-                <w:rFonts w:eastAsia="Times New Roman" w:cs="Arial"/>
-                <w:color w:val="000000"/>
-                <w:lang w:eastAsia="de-DE"/>
-              </w:rPr>
-              <w:t>22.000</w:t>
-            </w:r>
-          </w:p>
-        </w:tc>
-        <w:tc>
-          <w:tcPr>
-            <w:tcW w:w="1134" w:type="dxa"/>
-            <w:tcBorders>
-              <w:top w:val="single" w:sz="4" w:space="0" w:color="D9D9D9" w:themeColor="background1" w:themeShade="D9"/>
-              <w:bottom w:val="single" w:sz="4" w:space="0" w:color="D9D9D9" w:themeColor="background1" w:themeShade="D9"/>
-            </w:tcBorders>
-            <w:shd w:val="clear" w:color="auto" w:fill="auto"/>
-            <w:noWrap/>
-            <w:vAlign w:val="bottom"/>
-            <w:hideMark/>
-          </w:tcPr>
-          <w:p>
-            <w:pPr>
-              <w:spacing w:after="0"/>
-              <w:jc w:val="right"/>
-              <w:rPr>
-                <w:rFonts w:eastAsia="Times New Roman" w:cs="Arial"/>
-                <w:color w:val="000000"/>
-                <w:lang w:eastAsia="de-DE"/>
-              </w:rPr>
-            </w:pPr>
-            <w:r>
-              <w:rPr>
-                <w:rFonts w:eastAsia="Times New Roman" w:cs="Arial"/>
-                <w:color w:val="000000"/>
-                <w:lang w:eastAsia="de-DE"/>
-              </w:rPr>
-              <w:t>22.000</w:t>
-            </w:r>
-          </w:p>
-        </w:tc>
-      </w:tr>
-      <w:tr>
-        <w:trPr>
-          <w:trHeight w:val="345"/>
-        </w:trPr>
-        <w:tc>
-          <w:tcPr>
-            <w:tcW w:w="1483" w:type="dxa"/>
-            <w:tcBorders>
-              <w:top w:val="single" w:sz="4" w:space="0" w:color="D9D9D9" w:themeColor="background1" w:themeShade="D9"/>
-              <w:bottom w:val="single" w:sz="4" w:space="0" w:color="D9D9D9" w:themeColor="background1" w:themeShade="D9"/>
-            </w:tcBorders>
-            <w:shd w:val="clear" w:color="auto" w:fill="auto"/>
-            <w:noWrap/>
-            <w:vAlign w:val="bottom"/>
-            <w:hideMark/>
-          </w:tcPr>
-          <w:p>
-            <w:pPr>
-              <w:spacing w:after="0"/>
-              <w:jc w:val="left"/>
-              <w:rPr>
-                <w:rFonts w:eastAsia="Times New Roman" w:cs="Arial"/>
-                <w:color w:val="000000"/>
-                <w:lang w:eastAsia="de-DE"/>
-              </w:rPr>
-            </w:pPr>
-            <w:r>
-              <w:rPr>
-                <w:rFonts w:eastAsia="Times New Roman" w:cs="Arial"/>
-                <w:color w:val="000000"/>
-                <w:lang w:eastAsia="de-DE"/>
-              </w:rPr>
-              <w:t>6.1.1.0.405210</w:t>
-            </w:r>
-          </w:p>
-        </w:tc>
-        <w:tc>
-          <w:tcPr>
-            <w:tcW w:w="5458" w:type="dxa"/>
-            <w:tcBorders>
-              <w:top w:val="single" w:sz="4" w:space="0" w:color="D9D9D9" w:themeColor="background1" w:themeShade="D9"/>
-              <w:bottom w:val="single" w:sz="4" w:space="0" w:color="D9D9D9" w:themeColor="background1" w:themeShade="D9"/>
-            </w:tcBorders>
-            <w:shd w:val="clear" w:color="auto" w:fill="auto"/>
-            <w:noWrap/>
-            <w:vAlign w:val="bottom"/>
-            <w:hideMark/>
-          </w:tcPr>
-          <w:p>
-            <w:pPr>
-              <w:spacing w:after="0"/>
-              <w:jc w:val="left"/>
-              <w:rPr>
-                <w:rFonts w:eastAsia="Times New Roman" w:cs="Arial"/>
-                <w:color w:val="000000"/>
-                <w:lang w:eastAsia="de-DE"/>
-              </w:rPr>
-            </w:pPr>
-            <w:r>
-              <w:rPr>
-                <w:rFonts w:eastAsia="Times New Roman" w:cs="Arial"/>
-                <w:color w:val="000000"/>
-                <w:lang w:eastAsia="de-DE"/>
-              </w:rPr>
-              <w:t>Ausgleichsleistungen vom Land :Familienleistungsausgleich</w:t>
-            </w:r>
-          </w:p>
-        </w:tc>
-        <w:tc>
-          <w:tcPr>
-            <w:tcW w:w="1134" w:type="dxa"/>
-            <w:tcBorders>
-              <w:top w:val="single" w:sz="4" w:space="0" w:color="D9D9D9" w:themeColor="background1" w:themeShade="D9"/>
-              <w:bottom w:val="single" w:sz="4" w:space="0" w:color="D9D9D9" w:themeColor="background1" w:themeShade="D9"/>
-            </w:tcBorders>
-            <w:shd w:val="clear" w:color="auto" w:fill="auto"/>
-            <w:noWrap/>
-            <w:vAlign w:val="bottom"/>
-            <w:hideMark/>
-          </w:tcPr>
-          <w:p>
-            <w:pPr>
-              <w:spacing w:after="0"/>
-              <w:jc w:val="right"/>
-              <w:rPr>
-                <w:rFonts w:eastAsia="Times New Roman" w:cs="Arial"/>
-                <w:color w:val="000000"/>
-                <w:lang w:eastAsia="de-DE"/>
-              </w:rPr>
-            </w:pPr>
-            <w:r>
-              <w:rPr>
-                <w:rFonts w:eastAsia="Times New Roman" w:cs="Arial"/>
-                <w:color w:val="000000"/>
-                <w:lang w:eastAsia="de-DE"/>
-              </w:rPr>
-              <w:t>255.000</w:t>
-            </w:r>
-          </w:p>
-        </w:tc>
-        <w:tc>
-          <w:tcPr>
-            <w:tcW w:w="1134" w:type="dxa"/>
-            <w:tcBorders>
-              <w:top w:val="single" w:sz="4" w:space="0" w:color="D9D9D9" w:themeColor="background1" w:themeShade="D9"/>
-              <w:bottom w:val="single" w:sz="4" w:space="0" w:color="D9D9D9" w:themeColor="background1" w:themeShade="D9"/>
-            </w:tcBorders>
-            <w:shd w:val="clear" w:color="auto" w:fill="auto"/>
-            <w:noWrap/>
-            <w:vAlign w:val="bottom"/>
-            <w:hideMark/>
-          </w:tcPr>
-          <w:p>
-            <w:pPr>
-              <w:spacing w:after="0"/>
-              <w:jc w:val="right"/>
-              <w:rPr>
-                <w:rFonts w:eastAsia="Times New Roman" w:cs="Arial"/>
-                <w:color w:val="000000"/>
-                <w:lang w:eastAsia="de-DE"/>
-              </w:rPr>
-            </w:pPr>
-            <w:r>
-              <w:rPr>
-                <w:rFonts w:eastAsia="Times New Roman" w:cs="Arial"/>
-                <w:color w:val="000000"/>
-                <w:lang w:eastAsia="de-DE"/>
-              </w:rPr>
-              <w:t>216.300</w:t>
-            </w:r>
-          </w:p>
-        </w:tc>
-      </w:tr>
-      <w:tr>
-        <w:trPr>
-          <w:trHeight w:val="345"/>
-        </w:trPr>
-        <w:tc>
-          <w:tcPr>
-            <w:tcW w:w="1483" w:type="dxa"/>
-            <w:tcBorders>
-              <w:top w:val="single" w:sz="4" w:space="0" w:color="D9D9D9" w:themeColor="background1" w:themeShade="D9"/>
-              <w:bottom w:val="single" w:sz="4" w:space="0" w:color="D9D9D9" w:themeColor="background1" w:themeShade="D9"/>
-            </w:tcBorders>
-            <w:shd w:val="clear" w:color="auto" w:fill="auto"/>
-            <w:noWrap/>
-            <w:vAlign w:val="bottom"/>
-            <w:hideMark/>
-          </w:tcPr>
-          <w:p>
-            <w:pPr>
-              <w:spacing w:after="0"/>
-              <w:jc w:val="left"/>
-              <w:rPr>
-                <w:rFonts w:eastAsia="Times New Roman" w:cs="Arial"/>
-                <w:color w:val="000000"/>
-                <w:lang w:eastAsia="de-DE"/>
-              </w:rPr>
-            </w:pPr>
-            <w:r>
-              <w:rPr>
-                <w:rFonts w:eastAsia="Times New Roman" w:cs="Arial"/>
-                <w:color w:val="000000"/>
-                <w:lang w:eastAsia="de-DE"/>
-              </w:rPr>
-              <w:t>6.1.1.0.411130</w:t>
-            </w:r>
-          </w:p>
-        </w:tc>
-        <w:tc>
-          <w:tcPr>
-            <w:tcW w:w="5458" w:type="dxa"/>
-            <w:tcBorders>
-              <w:top w:val="single" w:sz="4" w:space="0" w:color="D9D9D9" w:themeColor="background1" w:themeShade="D9"/>
-              <w:bottom w:val="single" w:sz="4" w:space="0" w:color="D9D9D9" w:themeColor="background1" w:themeShade="D9"/>
-            </w:tcBorders>
-            <w:shd w:val="clear" w:color="auto" w:fill="auto"/>
-            <w:noWrap/>
-            <w:vAlign w:val="bottom"/>
-            <w:hideMark/>
-          </w:tcPr>
-          <w:p>
-            <w:pPr>
-              <w:spacing w:after="0"/>
-              <w:jc w:val="left"/>
-              <w:rPr>
-                <w:rFonts w:eastAsia="Times New Roman" w:cs="Arial"/>
-                <w:color w:val="000000"/>
-                <w:lang w:eastAsia="de-DE"/>
-              </w:rPr>
-            </w:pPr>
-            <w:r>
-              <w:rPr>
-                <w:rFonts w:eastAsia="Times New Roman" w:cs="Arial"/>
-                <w:color w:val="000000"/>
-                <w:lang w:eastAsia="de-DE"/>
-              </w:rPr>
-              <w:t>Zuweisung für Stationierungsgemeinden und zentrale Orte</w:t>
-            </w:r>
-          </w:p>
-        </w:tc>
-        <w:tc>
-          <w:tcPr>
-            <w:tcW w:w="1134" w:type="dxa"/>
-            <w:tcBorders>
-              <w:top w:val="single" w:sz="4" w:space="0" w:color="D9D9D9" w:themeColor="background1" w:themeShade="D9"/>
-              <w:bottom w:val="single" w:sz="4" w:space="0" w:color="D9D9D9" w:themeColor="background1" w:themeShade="D9"/>
-            </w:tcBorders>
-            <w:shd w:val="clear" w:color="auto" w:fill="auto"/>
-            <w:noWrap/>
-            <w:vAlign w:val="bottom"/>
-            <w:hideMark/>
-          </w:tcPr>
-          <w:p>
-            <w:pPr>
-              <w:spacing w:after="0"/>
-              <w:jc w:val="right"/>
-              <w:rPr>
-                <w:rFonts w:eastAsia="Times New Roman" w:cs="Arial"/>
-                <w:color w:val="000000"/>
-                <w:lang w:eastAsia="de-DE"/>
-              </w:rPr>
-            </w:pPr>
-            <w:r>
-              <w:rPr>
-                <w:rFonts w:eastAsia="Times New Roman" w:cs="Arial"/>
-                <w:color w:val="000000"/>
-                <w:lang w:eastAsia="de-DE"/>
-              </w:rPr>
-              <w:t>166.100</w:t>
-            </w:r>
-          </w:p>
-        </w:tc>
-        <w:tc>
-          <w:tcPr>
-            <w:tcW w:w="1134" w:type="dxa"/>
-            <w:tcBorders>
-              <w:top w:val="single" w:sz="4" w:space="0" w:color="D9D9D9" w:themeColor="background1" w:themeShade="D9"/>
-              <w:bottom w:val="single" w:sz="4" w:space="0" w:color="D9D9D9" w:themeColor="background1" w:themeShade="D9"/>
-            </w:tcBorders>
-            <w:shd w:val="clear" w:color="auto" w:fill="auto"/>
-            <w:noWrap/>
-            <w:vAlign w:val="bottom"/>
-            <w:hideMark/>
-          </w:tcPr>
-          <w:p>
-            <w:pPr>
-              <w:spacing w:after="0"/>
-              <w:jc w:val="right"/>
-              <w:rPr>
-                <w:rFonts w:eastAsia="Times New Roman" w:cs="Arial"/>
-                <w:color w:val="000000"/>
-                <w:lang w:eastAsia="de-DE"/>
-              </w:rPr>
-            </w:pPr>
-            <w:r>
-              <w:rPr>
-                <w:rFonts w:eastAsia="Times New Roman" w:cs="Arial"/>
-                <w:color w:val="000000"/>
-                <w:lang w:eastAsia="de-DE"/>
-              </w:rPr>
-              <w:t>127.120</w:t>
-            </w:r>
-          </w:p>
-        </w:tc>
-      </w:tr>
-      <w:tr>
-        <w:trPr>
-          <w:trHeight w:val="345"/>
-        </w:trPr>
-        <w:tc>
-          <w:tcPr>
-            <w:tcW w:w="1483" w:type="dxa"/>
-            <w:tcBorders>
-              <w:top w:val="single" w:sz="4" w:space="0" w:color="D9D9D9" w:themeColor="background1" w:themeShade="D9"/>
-              <w:bottom w:val="single" w:sz="4" w:space="0" w:color="D9D9D9" w:themeColor="background1" w:themeShade="D9"/>
-            </w:tcBorders>
-            <w:shd w:val="clear" w:color="auto" w:fill="auto"/>
-            <w:noWrap/>
-            <w:vAlign w:val="bottom"/>
-            <w:hideMark/>
-          </w:tcPr>
-          <w:p>
-            <w:pPr>
-              <w:spacing w:after="0"/>
-              <w:jc w:val="left"/>
-              <w:rPr>
-                <w:rFonts w:eastAsia="Times New Roman" w:cs="Arial"/>
-                <w:color w:val="000000"/>
-                <w:lang w:eastAsia="de-DE"/>
-              </w:rPr>
-            </w:pPr>
-            <w:r>
-              <w:rPr>
-                <w:rFonts w:eastAsia="Times New Roman" w:cs="Arial"/>
-                <w:color w:val="000000"/>
-                <w:lang w:eastAsia="de-DE"/>
-              </w:rPr>
-              <w:t>6.1.1.0.479200</w:t>
-            </w:r>
-          </w:p>
-        </w:tc>
-        <w:tc>
-          <w:tcPr>
-            <w:tcW w:w="5458" w:type="dxa"/>
-            <w:tcBorders>
-              <w:top w:val="single" w:sz="4" w:space="0" w:color="D9D9D9" w:themeColor="background1" w:themeShade="D9"/>
-              <w:bottom w:val="single" w:sz="4" w:space="0" w:color="D9D9D9" w:themeColor="background1" w:themeShade="D9"/>
-            </w:tcBorders>
-            <w:shd w:val="clear" w:color="auto" w:fill="auto"/>
-            <w:noWrap/>
-            <w:vAlign w:val="bottom"/>
-            <w:hideMark/>
-          </w:tcPr>
-          <w:p>
-            <w:pPr>
-              <w:spacing w:after="0"/>
-              <w:jc w:val="left"/>
-              <w:rPr>
-                <w:rFonts w:eastAsia="Times New Roman" w:cs="Arial"/>
-                <w:color w:val="000000"/>
-                <w:lang w:eastAsia="de-DE"/>
-              </w:rPr>
-            </w:pPr>
-            <w:r>
-              <w:rPr>
-                <w:rFonts w:eastAsia="Times New Roman" w:cs="Arial"/>
-                <w:color w:val="000000"/>
-                <w:lang w:eastAsia="de-DE"/>
-              </w:rPr>
-              <w:t>Vollverzinsung aus Gewerbesteuer (§ 233a AO)</w:t>
-            </w:r>
-          </w:p>
-        </w:tc>
-        <w:tc>
-          <w:tcPr>
-            <w:tcW w:w="1134" w:type="dxa"/>
-            <w:tcBorders>
-              <w:top w:val="single" w:sz="4" w:space="0" w:color="D9D9D9" w:themeColor="background1" w:themeShade="D9"/>
-              <w:bottom w:val="single" w:sz="4" w:space="0" w:color="D9D9D9" w:themeColor="background1" w:themeShade="D9"/>
-            </w:tcBorders>
-            <w:shd w:val="clear" w:color="auto" w:fill="auto"/>
-            <w:noWrap/>
-            <w:vAlign w:val="bottom"/>
-            <w:hideMark/>
-          </w:tcPr>
-          <w:p>
-            <w:pPr>
-              <w:spacing w:after="0"/>
-              <w:jc w:val="right"/>
-              <w:rPr>
-                <w:rFonts w:eastAsia="Times New Roman" w:cs="Arial"/>
-                <w:color w:val="000000"/>
-                <w:lang w:eastAsia="de-DE"/>
-              </w:rPr>
-            </w:pPr>
-            <w:r>
-              <w:rPr>
-                <w:rFonts w:eastAsia="Times New Roman" w:cs="Arial"/>
-                <w:color w:val="000000"/>
-                <w:lang w:eastAsia="de-DE"/>
-              </w:rPr>
-              <w:t>6.000</w:t>
-            </w:r>
-          </w:p>
-        </w:tc>
-        <w:tc>
-          <w:tcPr>
-            <w:tcW w:w="1134" w:type="dxa"/>
-            <w:tcBorders>
-              <w:top w:val="single" w:sz="4" w:space="0" w:color="D9D9D9" w:themeColor="background1" w:themeShade="D9"/>
-              <w:bottom w:val="single" w:sz="4" w:space="0" w:color="D9D9D9" w:themeColor="background1" w:themeShade="D9"/>
-            </w:tcBorders>
-            <w:shd w:val="clear" w:color="auto" w:fill="auto"/>
-            <w:noWrap/>
-            <w:vAlign w:val="bottom"/>
-            <w:hideMark/>
-          </w:tcPr>
-          <w:p>
-            <w:pPr>
-              <w:spacing w:after="0"/>
-              <w:jc w:val="right"/>
-              <w:rPr>
-                <w:rFonts w:eastAsia="Times New Roman" w:cs="Arial"/>
-                <w:color w:val="000000"/>
-                <w:lang w:eastAsia="de-DE"/>
-              </w:rPr>
-            </w:pPr>
-            <w:r>
-              <w:rPr>
-                <w:rFonts w:eastAsia="Times New Roman" w:cs="Arial"/>
-                <w:color w:val="000000"/>
-                <w:lang w:eastAsia="de-DE"/>
-              </w:rPr>
-              <w:t>5.000</w:t>
-            </w:r>
-          </w:p>
-        </w:tc>
-      </w:tr>
-      <w:tr>
-        <w:trPr>
-          <w:trHeight w:val="345"/>
-        </w:trPr>
-        <w:tc>
-          <w:tcPr>
-            <w:tcW w:w="1483" w:type="dxa"/>
+            <w:tcW w:w="1735" w:type="dxa"/>
             <w:tcBorders>
               <w:top w:val="single" w:sz="4" w:space="0" w:color="D9D9D9" w:themeColor="background1" w:themeShade="D9"/>
               <w:bottom w:val="nil"/>
@@ -1434,7 +729,6 @@
             <w:shd w:val="clear" w:color="auto" w:fill="auto"/>
             <w:noWrap/>
             <w:vAlign w:val="bottom"/>
-            <w:hideMark/>
           </w:tcPr>
           <w:p>
             <w:pPr>
@@ -1443,22 +737,16 @@
               <w:rPr>
                 <w:rFonts w:eastAsia="Times New Roman" w:cs="Arial"/>
                 <w:color w:val="000000"/>
-                <w:lang w:eastAsia="de-DE"/>
-              </w:rPr>
-            </w:pPr>
-            <w:r>
-              <w:rPr>
-                <w:rFonts w:eastAsia="Times New Roman" w:cs="Arial"/>
-                <w:color w:val="000000"/>
-                <w:lang w:eastAsia="de-DE"/>
-              </w:rPr>
-              <w:t>6.1.1.0.491001</w:t>
-            </w:r>
-          </w:p>
-        </w:tc>
-        <w:tc>
-          <w:tcPr>
-            <w:tcW w:w="5458" w:type="dxa"/>
+                <w:sz w:val="2"/>
+                <w:szCs w:val="2"/>
+                <w:lang w:val="en-US" w:eastAsia="de-DE"/>
+              </w:rPr>
+            </w:pPr>
+          </w:p>
+        </w:tc>
+        <w:tc>
+          <w:tcPr>
+            <w:tcW w:w="5089" w:type="dxa"/>
             <w:tcBorders>
               <w:top w:val="single" w:sz="4" w:space="0" w:color="D9D9D9" w:themeColor="background1" w:themeShade="D9"/>
               <w:bottom w:val="nil"/>
@@ -1466,7 +754,6 @@
             <w:shd w:val="clear" w:color="auto" w:fill="auto"/>
             <w:noWrap/>
             <w:vAlign w:val="bottom"/>
-            <w:hideMark/>
           </w:tcPr>
           <w:p>
             <w:pPr>
@@ -1475,40 +762,16 @@
               <w:rPr>
                 <w:rFonts w:eastAsia="Times New Roman" w:cs="Arial"/>
                 <w:color w:val="000000"/>
-                <w:lang w:eastAsia="de-DE"/>
-              </w:rPr>
-            </w:pPr>
-            <w:r>
-              <w:rPr>
-                <w:rFonts w:eastAsia="Times New Roman" w:cs="Arial"/>
-                <w:color w:val="000000"/>
-                <w:lang w:eastAsia="de-DE"/>
-              </w:rPr>
-              <w:t xml:space="preserve">Entnahmen a d </w:t>
-            </w:r>
-            <w:proofErr w:type="spellStart"/>
-            <w:r>
-              <w:rPr>
-                <w:rFonts w:eastAsia="Times New Roman" w:cs="Arial"/>
-                <w:color w:val="000000"/>
-                <w:lang w:eastAsia="de-DE"/>
-              </w:rPr>
-              <w:t>SoPo</w:t>
-            </w:r>
-            <w:proofErr w:type="spellEnd"/>
-            <w:r>
-              <w:rPr>
-                <w:rFonts w:eastAsia="Times New Roman" w:cs="Arial"/>
-                <w:color w:val="000000"/>
-                <w:lang w:eastAsia="de-DE"/>
-              </w:rPr>
-              <w:t xml:space="preserve"> f Belastung</w:t>
-            </w:r>
-          </w:p>
-        </w:tc>
-        <w:tc>
-          <w:tcPr>
-            <w:tcW w:w="1134" w:type="dxa"/>
+                <w:sz w:val="2"/>
+                <w:szCs w:val="2"/>
+                <w:lang w:val="en-US" w:eastAsia="de-DE"/>
+              </w:rPr>
+            </w:pPr>
+          </w:p>
+        </w:tc>
+        <w:tc>
+          <w:tcPr>
+            <w:tcW w:w="1261" w:type="dxa"/>
             <w:tcBorders>
               <w:top w:val="single" w:sz="4" w:space="0" w:color="D9D9D9" w:themeColor="background1" w:themeShade="D9"/>
               <w:bottom w:val="nil"/>
@@ -1516,7 +779,6 @@
             <w:shd w:val="clear" w:color="auto" w:fill="auto"/>
             <w:noWrap/>
             <w:vAlign w:val="bottom"/>
-            <w:hideMark/>
           </w:tcPr>
           <w:p>
             <w:pPr>
@@ -1525,22 +787,16 @@
               <w:rPr>
                 <w:rFonts w:eastAsia="Times New Roman" w:cs="Arial"/>
                 <w:color w:val="000000"/>
-                <w:lang w:eastAsia="de-DE"/>
-              </w:rPr>
-            </w:pPr>
-            <w:r>
-              <w:rPr>
-                <w:rFonts w:eastAsia="Times New Roman" w:cs="Arial"/>
-                <w:color w:val="000000"/>
-                <w:lang w:eastAsia="de-DE"/>
-              </w:rPr>
-              <w:t>0</w:t>
-            </w:r>
-          </w:p>
-        </w:tc>
-        <w:tc>
-          <w:tcPr>
-            <w:tcW w:w="1134" w:type="dxa"/>
+                <w:sz w:val="2"/>
+                <w:szCs w:val="2"/>
+                <w:lang w:val="en-US" w:eastAsia="de-DE"/>
+              </w:rPr>
+            </w:pPr>
+          </w:p>
+        </w:tc>
+        <w:tc>
+          <w:tcPr>
+            <w:tcW w:w="1127" w:type="dxa"/>
             <w:tcBorders>
               <w:top w:val="single" w:sz="4" w:space="0" w:color="D9D9D9" w:themeColor="background1" w:themeShade="D9"/>
               <w:bottom w:val="nil"/>
@@ -1548,7 +804,6 @@
             <w:shd w:val="clear" w:color="auto" w:fill="auto"/>
             <w:noWrap/>
             <w:vAlign w:val="bottom"/>
-            <w:hideMark/>
           </w:tcPr>
           <w:p>
             <w:pPr>
@@ -1557,17 +812,11 @@
               <w:rPr>
                 <w:rFonts w:eastAsia="Times New Roman" w:cs="Arial"/>
                 <w:color w:val="000000"/>
-                <w:lang w:eastAsia="de-DE"/>
-              </w:rPr>
-            </w:pPr>
-            <w:r>
-              <w:rPr>
-                <w:rFonts w:eastAsia="Times New Roman" w:cs="Arial"/>
-                <w:color w:val="000000"/>
-                <w:lang w:eastAsia="de-DE"/>
-              </w:rPr>
-              <w:t>0</w:t>
-            </w:r>
+                <w:sz w:val="2"/>
+                <w:szCs w:val="2"/>
+                <w:lang w:val="en-US" w:eastAsia="de-DE"/>
+              </w:rPr>
+            </w:pPr>
           </w:p>
         </w:tc>
       </w:tr>
@@ -1577,7 +826,7 @@
         </w:trPr>
         <w:tc>
           <w:tcPr>
-            <w:tcW w:w="1483" w:type="dxa"/>
+            <w:tcW w:w="1735" w:type="dxa"/>
             <w:tcBorders>
               <w:top w:val="nil"/>
             </w:tcBorders>
@@ -1594,14 +843,14 @@
                 <w:color w:val="000000"/>
                 <w:sz w:val="2"/>
                 <w:szCs w:val="2"/>
-                <w:lang w:eastAsia="de-DE"/>
-              </w:rPr>
-            </w:pPr>
-          </w:p>
-        </w:tc>
-        <w:tc>
-          <w:tcPr>
-            <w:tcW w:w="5458" w:type="dxa"/>
+                <w:lang w:val="en-US" w:eastAsia="de-DE"/>
+              </w:rPr>
+            </w:pPr>
+          </w:p>
+        </w:tc>
+        <w:tc>
+          <w:tcPr>
+            <w:tcW w:w="5089" w:type="dxa"/>
             <w:tcBorders>
               <w:top w:val="nil"/>
             </w:tcBorders>
@@ -1618,14 +867,14 @@
                 <w:color w:val="000000"/>
                 <w:sz w:val="2"/>
                 <w:szCs w:val="2"/>
-                <w:lang w:eastAsia="de-DE"/>
-              </w:rPr>
-            </w:pPr>
-          </w:p>
-        </w:tc>
-        <w:tc>
-          <w:tcPr>
-            <w:tcW w:w="1134" w:type="dxa"/>
+                <w:lang w:val="en-US" w:eastAsia="de-DE"/>
+              </w:rPr>
+            </w:pPr>
+          </w:p>
+        </w:tc>
+        <w:tc>
+          <w:tcPr>
+            <w:tcW w:w="1261" w:type="dxa"/>
             <w:tcBorders>
               <w:top w:val="nil"/>
             </w:tcBorders>
@@ -1642,14 +891,14 @@
                 <w:color w:val="000000"/>
                 <w:sz w:val="2"/>
                 <w:szCs w:val="2"/>
-                <w:lang w:eastAsia="de-DE"/>
-              </w:rPr>
-            </w:pPr>
-          </w:p>
-        </w:tc>
-        <w:tc>
-          <w:tcPr>
-            <w:tcW w:w="1134" w:type="dxa"/>
+                <w:lang w:val="en-US" w:eastAsia="de-DE"/>
+              </w:rPr>
+            </w:pPr>
+          </w:p>
+        </w:tc>
+        <w:tc>
+          <w:tcPr>
+            <w:tcW w:w="1127" w:type="dxa"/>
             <w:tcBorders>
               <w:top w:val="nil"/>
             </w:tcBorders>
@@ -1666,14 +915,20 @@
                 <w:color w:val="000000"/>
                 <w:sz w:val="2"/>
                 <w:szCs w:val="2"/>
-                <w:lang w:eastAsia="de-DE"/>
+                <w:lang w:val="en-US" w:eastAsia="de-DE"/>
               </w:rPr>
             </w:pPr>
           </w:p>
         </w:tc>
       </w:tr>
     </w:tbl>
-    <w:p/>
+    <w:p>
+      <w:pPr>
+        <w:rPr>
+          <w:lang w:val="en-US"/>
+        </w:rPr>
+      </w:pPr>
+    </w:p>
     <w:p>
       <w:pPr>
         <w:rPr>
@@ -1700,6 +955,13 @@
         <w:t xml:space="preserve"> Steuerschätzung des Arbeitskreises Steuerschätzung beim Bundesfinanzministerium. Auf der Basis dieser Ermittlungen sowie den Steuerfestsetzungen der Vorjahre wird eine Schätzung unter Einbeziehung der Hebesätze vorgenommen.</w:t>
       </w:r>
     </w:p>
+    <w:p/>
+    <w:p>
+      <w:r>
+        <w:t>Die Steuererträge entwickelten sich in den vergangenen Jahren wie folgt:</w:t>
+      </w:r>
+    </w:p>
+    <w:p/>
     <w:p>
       <w:pPr>
         <w:rPr>
@@ -4039,7 +3301,6 @@
                 <w:szCs w:val="14"/>
                 <w:lang w:eastAsia="de-DE"/>
               </w:rPr>
-              <w:lastRenderedPageBreak/>
               <w:t>Nivellierungssatz</w:t>
             </w:r>
           </w:p>
@@ -4577,6 +3838,7 @@
     </w:p>
     <w:p>
       <w:r>
+        <w:lastRenderedPageBreak/>
         <w:t xml:space="preserve">Die Schlüsselzuweisung A dient der Anhebung der Gemeinde auf ein Mindestniveau der Steuerkraft. Hierzu wird die Steuerkraft je Einwohner mit einem landeseinheitlichen Schwellenwert verglichen. Wenn der Schwellenwert über der Steuerkraftmesszahl pro Einwohner liegt, wird der Differenzbetrag für jeden Einwohner als Zuweisung gezahlt. </w:t>
       </w:r>
     </w:p>
@@ -5836,6 +5098,7 @@
         <w:pStyle w:val="berschrift3"/>
       </w:pPr>
       <w:r>
+        <w:lastRenderedPageBreak/>
         <w:t>4.2.2 sonstige Zuweisungen</w:t>
       </w:r>
     </w:p>

</xml_diff>